<commit_message>
created the connection between the middleware and the server
</commit_message>
<xml_diff>
--- a/documentation.docx
+++ b/documentation.docx
@@ -84,7 +84,10 @@
           </w:tcPr>
           <w:p>
             <w:r>
-              <w:t>8082</w:t>
+              <w:t>808</w:t>
+            </w:r>
+            <w:r>
+              <w:t>0</w:t>
             </w:r>
           </w:p>
         </w:tc>
@@ -126,8 +129,13 @@
           </w:tcPr>
           <w:p>
             <w:r>
-              <w:t>8083</w:t>
-            </w:r>
+              <w:t>808</w:t>
+            </w:r>
+            <w:r>
+              <w:t>2</w:t>
+            </w:r>
+            <w:bookmarkStart w:id="0" w:name="_GoBack"/>
+            <w:bookmarkEnd w:id="0"/>
           </w:p>
         </w:tc>
         <w:tc>
@@ -277,7 +285,10 @@
           </w:tcPr>
           <w:p>
             <w:r>
-              <w:t>6659</w:t>
+              <w:t>66</w:t>
+            </w:r>
+            <w:r>
+              <w:t>66</w:t>
             </w:r>
           </w:p>
         </w:tc>
@@ -340,10 +351,7 @@
     <w:p/>
     <w:p/>
     <w:p/>
-    <w:p>
-      <w:bookmarkStart w:id="0" w:name="_GoBack"/>
-      <w:bookmarkEnd w:id="0"/>
-    </w:p>
+    <w:p/>
     <w:sectPr>
       <w:pgSz w:w="12240" w:h="15840"/>
       <w:pgMar w:top="1440" w:right="1800" w:bottom="1440" w:left="1800" w:header="708" w:footer="708" w:gutter="0"/>

</xml_diff>